<commit_message>
word fini sauf mise en page des figures
</commit_message>
<xml_diff>
--- a/Labo2/labo2.docx
+++ b/Labo2/labo2.docx
@@ -72,13 +72,23 @@
           <w:szCs w:val="40"/>
         </w:rPr>
       </w:pPr>
+      <w:proofErr w:type="spellStart"/>
       <w:r>
         <w:rPr>
           <w:b/>
           <w:sz w:val="40"/>
           <w:szCs w:val="40"/>
         </w:rPr>
-        <w:t>Jigé Pont</w:t>
+        <w:t>Jigé</w:t>
+      </w:r>
+      <w:proofErr w:type="spellEnd"/>
+      <w:r>
+        <w:rPr>
+          <w:b/>
+          <w:sz w:val="40"/>
+          <w:szCs w:val="40"/>
+        </w:rPr>
+        <w:t xml:space="preserve"> Pont</w:t>
       </w:r>
     </w:p>
     <w:p>
@@ -167,6 +177,7 @@
           <w:lang w:val="en-US"/>
         </w:rPr>
       </w:pPr>
+      <w:proofErr w:type="spellStart"/>
       <w:r>
         <w:rPr>
           <w:b/>
@@ -183,7 +194,17 @@
           <w:szCs w:val="50"/>
           <w:lang w:val="en-US"/>
         </w:rPr>
-        <w:t>icroprocesseur 3</w:t>
+        <w:t>icroprocesseur</w:t>
+      </w:r>
+      <w:proofErr w:type="spellEnd"/>
+      <w:r>
+        <w:rPr>
+          <w:b/>
+          <w:sz w:val="50"/>
+          <w:szCs w:val="50"/>
+          <w:lang w:val="en-US"/>
+        </w:rPr>
+        <w:t xml:space="preserve"> 3</w:t>
       </w:r>
     </w:p>
     <w:p>
@@ -198,6 +219,7 @@
           <w:lang w:val="en-US"/>
         </w:rPr>
       </w:pPr>
+      <w:proofErr w:type="spellStart"/>
       <w:r>
         <w:rPr>
           <w:rFonts w:ascii="Arial" w:hAnsi="Arial" w:cs="Arial"/>
@@ -207,7 +229,19 @@
           <w:szCs w:val="24"/>
           <w:lang w:val="en-US"/>
         </w:rPr>
-        <w:t>Labo 2</w:t>
+        <w:t>Labo</w:t>
+      </w:r>
+      <w:proofErr w:type="spellEnd"/>
+      <w:r>
+        <w:rPr>
+          <w:rFonts w:ascii="Arial" w:hAnsi="Arial" w:cs="Arial"/>
+          <w:b/>
+          <w:bCs/>
+          <w:sz w:val="24"/>
+          <w:szCs w:val="24"/>
+          <w:lang w:val="en-US"/>
+        </w:rPr>
+        <w:t xml:space="preserve"> 2</w:t>
       </w:r>
     </w:p>
     <w:p>
@@ -349,7 +383,7 @@
               </wp:anchor>
             </w:drawing>
           </mc:Choice>
-          <mc:Fallback xmlns:w16se="http://schemas.microsoft.com/office/word/2015/wordml/symex" xmlns:w16cid="http://schemas.microsoft.com/office/word/2016/wordml/cid" xmlns:am3d="http://schemas.microsoft.com/office/drawing/2017/model3d" xmlns:aink="http://schemas.microsoft.com/office/drawing/2016/ink" xmlns:cx8="http://schemas.microsoft.com/office/drawing/2016/5/14/chartex" xmlns:cx7="http://schemas.microsoft.com/office/drawing/2016/5/13/chartex" xmlns:cx6="http://schemas.microsoft.com/office/drawing/2016/5/12/chartex" xmlns:cx5="http://schemas.microsoft.com/office/drawing/2016/5/11/chartex" xmlns:cx4="http://schemas.microsoft.com/office/drawing/2016/5/10/chartex" xmlns:cx3="http://schemas.microsoft.com/office/drawing/2016/5/9/chartex" xmlns:cx2="http://schemas.microsoft.com/office/drawing/2015/10/21/chartex" xmlns:cx1="http://schemas.microsoft.com/office/drawing/2015/9/8/chartex" xmlns:cx="http://schemas.microsoft.com/office/drawing/2014/chartex">
+          <mc:Fallback xmlns:cx="http://schemas.microsoft.com/office/drawing/2014/chartex" xmlns:cx1="http://schemas.microsoft.com/office/drawing/2015/9/8/chartex" xmlns:cx2="http://schemas.microsoft.com/office/drawing/2015/10/21/chartex" xmlns:cx3="http://schemas.microsoft.com/office/drawing/2016/5/9/chartex" xmlns:cx4="http://schemas.microsoft.com/office/drawing/2016/5/10/chartex" xmlns:cx5="http://schemas.microsoft.com/office/drawing/2016/5/11/chartex" xmlns:cx6="http://schemas.microsoft.com/office/drawing/2016/5/12/chartex" xmlns:cx7="http://schemas.microsoft.com/office/drawing/2016/5/13/chartex" xmlns:cx8="http://schemas.microsoft.com/office/drawing/2016/5/14/chartex" xmlns:aink="http://schemas.microsoft.com/office/drawing/2016/ink" xmlns:am3d="http://schemas.microsoft.com/office/drawing/2017/model3d" xmlns:w16cid="http://schemas.microsoft.com/office/word/2016/wordml/cid" xmlns:w16se="http://schemas.microsoft.com/office/word/2015/wordml/symex">
             <w:pict>
               <v:group w14:anchorId="31244D4C" id="Groupe 2" o:spid="_x0000_s1026" style="position:absolute;margin-left:-.35pt;margin-top:716.1pt;width:469.7pt;height:60.1pt;z-index:251651072;mso-position-vertical-relative:page;mso-width-relative:margin;mso-height-relative:margin" coordsize="59651,7613" o:gfxdata="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">
                 <v:shapetype id="_x0000_t75" coordsize="21600,21600" o:spt="75" o:preferrelative="t" path="m@4@5l@4@11@9@11@9@5xe" filled="f" stroked="f">
@@ -467,7 +501,15 @@
       </w:r>
       <w:r>
         <w:tab/>
-        <w:t>Intel Core i7-4510U CPU @ 2.00GHz</w:t>
+        <w:t xml:space="preserve">Intel </w:t>
+      </w:r>
+      <w:proofErr w:type="spellStart"/>
+      <w:r>
+        <w:t>Core</w:t>
+      </w:r>
+      <w:proofErr w:type="spellEnd"/>
+      <w:r>
+        <w:t xml:space="preserve"> i7-4510U CPU @ 2.00GHz</w:t>
       </w:r>
     </w:p>
     <w:p>
@@ -496,6 +538,7 @@
       <w:r>
         <w:rPr>
           <w:noProof/>
+          <w:lang w:eastAsia="fr-CH"/>
         </w:rPr>
         <mc:AlternateContent>
           <mc:Choice Requires="wps">
@@ -547,8 +590,15 @@
                             <w:pPr>
                               <w:spacing w:after="0"/>
                             </w:pPr>
-                            <w:r>
-                              <w:t xml:space="preserve">getconf </w:t>
+                            <w:proofErr w:type="spellStart"/>
+                            <w:proofErr w:type="gramStart"/>
+                            <w:r>
+                              <w:t>getconf</w:t>
+                            </w:r>
+                            <w:proofErr w:type="spellEnd"/>
+                            <w:proofErr w:type="gramEnd"/>
+                            <w:r>
+                              <w:t xml:space="preserve"> </w:t>
                             </w:r>
                             <w:r>
                               <w:t>-</w:t>
@@ -557,7 +607,15 @@
                               <w:t>a</w:t>
                             </w:r>
                             <w:r>
-                              <w:t xml:space="preserve"> | grep CPU</w:t>
+                              <w:t xml:space="preserve"> | </w:t>
+                            </w:r>
+                            <w:proofErr w:type="spellStart"/>
+                            <w:r>
+                              <w:t>grep</w:t>
+                            </w:r>
+                            <w:proofErr w:type="spellEnd"/>
+                            <w:r>
+                              <w:t xml:space="preserve"> CPU</w:t>
                             </w:r>
                           </w:p>
                         </w:txbxContent>
@@ -619,6 +677,7 @@
       <w:r>
         <w:rPr>
           <w:noProof/>
+          <w:lang w:eastAsia="fr-CH"/>
         </w:rPr>
         <mc:AlternateContent>
           <mc:Choice Requires="wps">
@@ -684,11 +743,6 @@
                                 <w:lang w:val="en-US"/>
                               </w:rPr>
                               <w:tab/>
-                            </w:r>
-                            <w:r>
-                              <w:rPr>
-                                <w:lang w:val="en-US"/>
-                              </w:rPr>
                               <w:t>200809</w:t>
                             </w:r>
                           </w:p>
@@ -844,6 +898,7 @@
       <w:r>
         <w:rPr>
           <w:noProof/>
+          <w:lang w:eastAsia="fr-CH"/>
         </w:rPr>
         <mc:AlternateContent>
           <mc:Choice Requires="wps">
@@ -895,11 +950,29 @@
                             <w:pPr>
                               <w:spacing w:after="0"/>
                             </w:pPr>
-                            <w:r>
-                              <w:t>cat /proc/cpuinfo</w:t>
-                            </w:r>
-                            <w:r>
-                              <w:t xml:space="preserve"> | grep CPU</w:t>
+                            <w:proofErr w:type="gramStart"/>
+                            <w:r>
+                              <w:t>cat</w:t>
+                            </w:r>
+                            <w:proofErr w:type="gramEnd"/>
+                            <w:r>
+                              <w:t xml:space="preserve"> /proc/</w:t>
+                            </w:r>
+                            <w:proofErr w:type="spellStart"/>
+                            <w:r>
+                              <w:t>cpuinfo</w:t>
+                            </w:r>
+                            <w:proofErr w:type="spellEnd"/>
+                            <w:r>
+                              <w:t xml:space="preserve"> | </w:t>
+                            </w:r>
+                            <w:proofErr w:type="spellStart"/>
+                            <w:r>
+                              <w:t>grep</w:t>
+                            </w:r>
+                            <w:proofErr w:type="spellEnd"/>
+                            <w:r>
+                              <w:t xml:space="preserve"> CPU</w:t>
                             </w:r>
                           </w:p>
                         </w:txbxContent>
@@ -951,11 +1024,27 @@
           <w:lang w:val="en-US"/>
         </w:rPr>
       </w:pPr>
+      <w:proofErr w:type="spellStart"/>
+      <w:proofErr w:type="gramStart"/>
       <w:r>
         <w:rPr>
           <w:lang w:val="en-US"/>
         </w:rPr>
-        <w:t xml:space="preserve">Commande : </w:t>
+        <w:t>Commande</w:t>
+      </w:r>
+      <w:proofErr w:type="spellEnd"/>
+      <w:r>
+        <w:rPr>
+          <w:lang w:val="en-US"/>
+        </w:rPr>
+        <w:t xml:space="preserve"> :</w:t>
+      </w:r>
+      <w:proofErr w:type="gramEnd"/>
+      <w:r>
+        <w:rPr>
+          <w:lang w:val="en-US"/>
+        </w:rPr>
+        <w:t xml:space="preserve"> </w:t>
       </w:r>
     </w:p>
     <w:p>
@@ -968,6 +1057,7 @@
       <w:r>
         <w:rPr>
           <w:noProof/>
+          <w:lang w:eastAsia="fr-CH"/>
         </w:rPr>
         <mc:AlternateContent>
           <mc:Choice Requires="wps">
@@ -1022,11 +1112,19 @@
                                 <w:lang w:val="en-US"/>
                               </w:rPr>
                             </w:pPr>
-                            <w:r>
-                              <w:rPr>
-                                <w:lang w:val="en-US"/>
-                              </w:rPr>
-                              <w:t>model name</w:t>
+                            <w:proofErr w:type="gramStart"/>
+                            <w:r>
+                              <w:rPr>
+                                <w:lang w:val="en-US"/>
+                              </w:rPr>
+                              <w:t>model</w:t>
+                            </w:r>
+                            <w:proofErr w:type="gramEnd"/>
+                            <w:r>
+                              <w:rPr>
+                                <w:lang w:val="en-US"/>
+                              </w:rPr>
+                              <w:t xml:space="preserve"> name</w:t>
                             </w:r>
                             <w:r>
                               <w:rPr>
@@ -1095,12 +1193,22 @@
           <w:lang w:val="en-US"/>
         </w:rPr>
       </w:pPr>
+      <w:proofErr w:type="spellStart"/>
+      <w:proofErr w:type="gramStart"/>
       <w:r>
         <w:rPr>
           <w:lang w:val="en-US"/>
         </w:rPr>
-        <w:t>Résultat :</w:t>
-      </w:r>
+        <w:t>Résultat</w:t>
+      </w:r>
+      <w:proofErr w:type="spellEnd"/>
+      <w:r>
+        <w:rPr>
+          <w:lang w:val="en-US"/>
+        </w:rPr>
+        <w:t xml:space="preserve"> :</w:t>
+      </w:r>
+      <w:proofErr w:type="gramEnd"/>
     </w:p>
     <w:p>
       <w:pPr>
@@ -1120,6 +1228,7 @@
       <w:r>
         <w:rPr>
           <w:noProof/>
+          <w:lang w:eastAsia="fr-CH"/>
         </w:rPr>
         <mc:AlternateContent>
           <mc:Choice Requires="wps">
@@ -1171,8 +1280,29 @@
                             <w:pPr>
                               <w:spacing w:after="0"/>
                             </w:pPr>
-                            <w:r>
-                              <w:t>cat /proc/cpuinfo | grep CPU</w:t>
+                            <w:proofErr w:type="gramStart"/>
+                            <w:r>
+                              <w:t>cat</w:t>
+                            </w:r>
+                            <w:proofErr w:type="gramEnd"/>
+                            <w:r>
+                              <w:t xml:space="preserve"> /proc/</w:t>
+                            </w:r>
+                            <w:proofErr w:type="spellStart"/>
+                            <w:r>
+                              <w:t>cpuinfo</w:t>
+                            </w:r>
+                            <w:proofErr w:type="spellEnd"/>
+                            <w:r>
+                              <w:t xml:space="preserve"> | </w:t>
+                            </w:r>
+                            <w:proofErr w:type="spellStart"/>
+                            <w:r>
+                              <w:t>grep</w:t>
+                            </w:r>
+                            <w:proofErr w:type="spellEnd"/>
+                            <w:r>
+                              <w:t xml:space="preserve"> CPU</w:t>
                             </w:r>
                           </w:p>
                         </w:txbxContent>
@@ -1221,12 +1351,22 @@
           <w:lang w:val="en-US"/>
         </w:rPr>
       </w:pPr>
+      <w:proofErr w:type="spellStart"/>
+      <w:proofErr w:type="gramStart"/>
       <w:r>
         <w:rPr>
           <w:lang w:val="en-US"/>
         </w:rPr>
-        <w:t>Commande :</w:t>
-      </w:r>
+        <w:t>Commande</w:t>
+      </w:r>
+      <w:proofErr w:type="spellEnd"/>
+      <w:r>
+        <w:rPr>
+          <w:lang w:val="en-US"/>
+        </w:rPr>
+        <w:t xml:space="preserve"> :</w:t>
+      </w:r>
+      <w:proofErr w:type="gramEnd"/>
     </w:p>
     <w:p>
       <w:pPr>
@@ -1238,6 +1378,7 @@
       <w:r>
         <w:rPr>
           <w:noProof/>
+          <w:lang w:eastAsia="fr-CH"/>
         </w:rPr>
         <mc:AlternateContent>
           <mc:Choice Requires="wps">
@@ -1300,7 +1441,43 @@
                                 <w:szCs w:val="16"/>
                                 <w:lang w:val="en-US"/>
                               </w:rPr>
-                              <w:t>[    0.000000] smpboot: Allowing 128 CPUs, 127 hotplug CPUs</w:t>
+                              <w:t xml:space="preserve">[    0.000000] </w:t>
+                            </w:r>
+                            <w:proofErr w:type="spellStart"/>
+                            <w:r>
+                              <w:rPr>
+                                <w:sz w:val="16"/>
+                                <w:szCs w:val="16"/>
+                                <w:lang w:val="en-US"/>
+                              </w:rPr>
+                              <w:t>smpboot</w:t>
+                            </w:r>
+                            <w:proofErr w:type="spellEnd"/>
+                            <w:r>
+                              <w:rPr>
+                                <w:sz w:val="16"/>
+                                <w:szCs w:val="16"/>
+                                <w:lang w:val="en-US"/>
+                              </w:rPr>
+                              <w:t xml:space="preserve">: Allowing 128 CPUs, 127 </w:t>
+                            </w:r>
+                            <w:proofErr w:type="spellStart"/>
+                            <w:r>
+                              <w:rPr>
+                                <w:sz w:val="16"/>
+                                <w:szCs w:val="16"/>
+                                <w:lang w:val="en-US"/>
+                              </w:rPr>
+                              <w:t>hotplug</w:t>
+                            </w:r>
+                            <w:proofErr w:type="spellEnd"/>
+                            <w:r>
+                              <w:rPr>
+                                <w:sz w:val="16"/>
+                                <w:szCs w:val="16"/>
+                                <w:lang w:val="en-US"/>
+                              </w:rPr>
+                              <w:t xml:space="preserve"> CPUs</w:t>
                             </w:r>
                           </w:p>
                           <w:p>
@@ -1318,7 +1495,25 @@
                                 <w:szCs w:val="16"/>
                                 <w:lang w:val="en-US"/>
                               </w:rPr>
-                              <w:t>[    0.000000] setup_percpu: NR_CPUS:512 nr_cpumask_bits:512 nr_cpu_ids:128 nr_node_ids:1</w:t>
+                              <w:t xml:space="preserve">[    0.000000] </w:t>
+                            </w:r>
+                            <w:proofErr w:type="spellStart"/>
+                            <w:r>
+                              <w:rPr>
+                                <w:sz w:val="16"/>
+                                <w:szCs w:val="16"/>
+                                <w:lang w:val="en-US"/>
+                              </w:rPr>
+                              <w:t>setup_percpu</w:t>
+                            </w:r>
+                            <w:proofErr w:type="spellEnd"/>
+                            <w:r>
+                              <w:rPr>
+                                <w:sz w:val="16"/>
+                                <w:szCs w:val="16"/>
+                                <w:lang w:val="en-US"/>
+                              </w:rPr>
+                              <w:t>: NR_CPUS:512 nr_cpumask_bits:512 nr_cpu_ids:128 nr_node_ids:1</w:t>
                             </w:r>
                           </w:p>
                           <w:p>
@@ -1344,7 +1539,25 @@
                                 <w:szCs w:val="16"/>
                                 <w:lang w:val="en-US"/>
                               </w:rPr>
-                              <w:t>RCU restricting CPUs from NR_CPUS=512 to nr_cpu_ids=128.</w:t>
+                              <w:t xml:space="preserve">RCU restricting CPUs from NR_CPUS=512 to </w:t>
+                            </w:r>
+                            <w:proofErr w:type="spellStart"/>
+                            <w:r>
+                              <w:rPr>
+                                <w:sz w:val="16"/>
+                                <w:szCs w:val="16"/>
+                                <w:lang w:val="en-US"/>
+                              </w:rPr>
+                              <w:t>nr_cpu_ids</w:t>
+                            </w:r>
+                            <w:proofErr w:type="spellEnd"/>
+                            <w:r>
+                              <w:rPr>
+                                <w:sz w:val="16"/>
+                                <w:szCs w:val="16"/>
+                                <w:lang w:val="en-US"/>
+                              </w:rPr>
+                              <w:t>=128.</w:t>
                             </w:r>
                           </w:p>
                           <w:p>
@@ -1380,7 +1593,25 @@
                                 <w:szCs w:val="16"/>
                                 <w:lang w:val="en-US"/>
                               </w:rPr>
-                              <w:t>[    0.052833] mce: CPU supports 0 MCE banks</w:t>
+                              <w:t xml:space="preserve">[    0.052833] </w:t>
+                            </w:r>
+                            <w:proofErr w:type="spellStart"/>
+                            <w:r>
+                              <w:rPr>
+                                <w:sz w:val="16"/>
+                                <w:szCs w:val="16"/>
+                                <w:lang w:val="en-US"/>
+                              </w:rPr>
+                              <w:t>mce</w:t>
+                            </w:r>
+                            <w:proofErr w:type="spellEnd"/>
+                            <w:r>
+                              <w:rPr>
+                                <w:sz w:val="16"/>
+                                <w:szCs w:val="16"/>
+                                <w:lang w:val="en-US"/>
+                              </w:rPr>
+                              <w:t>: CPU supports 0 MCE banks</w:t>
                             </w:r>
                           </w:p>
                           <w:p>
@@ -1398,7 +1629,25 @@
                                 <w:szCs w:val="16"/>
                                 <w:lang w:val="en-US"/>
                               </w:rPr>
-                              <w:t>[    0.067613] smpboot: CPU0: Intel(R) Core(TM) i7-4510U CPU @ 2.00GHz (family: 0x6, model: 0x45, stepping: 0x1)</w:t>
+                              <w:t xml:space="preserve">[    0.067613] </w:t>
+                            </w:r>
+                            <w:proofErr w:type="spellStart"/>
+                            <w:r>
+                              <w:rPr>
+                                <w:sz w:val="16"/>
+                                <w:szCs w:val="16"/>
+                                <w:lang w:val="en-US"/>
+                              </w:rPr>
+                              <w:t>smpboot</w:t>
+                            </w:r>
+                            <w:proofErr w:type="spellEnd"/>
+                            <w:r>
+                              <w:rPr>
+                                <w:sz w:val="16"/>
+                                <w:szCs w:val="16"/>
+                                <w:lang w:val="en-US"/>
+                              </w:rPr>
+                              <w:t>: CPU0: Intel(R) Core(TM) i7-4510U CPU @ 2.00GHz (family: 0x6, model: 0x45, stepping: 0x1)</w:t>
                             </w:r>
                           </w:p>
                           <w:p>
@@ -1416,7 +1665,25 @@
                                 <w:szCs w:val="16"/>
                                 <w:lang w:val="en-US"/>
                               </w:rPr>
-                              <w:t>[    0.068000] core: CPUID marked event: 'cpu cycles' unavailable</w:t>
+                              <w:t>[    0.068000] core: CPUID marked event: '</w:t>
+                            </w:r>
+                            <w:proofErr w:type="spellStart"/>
+                            <w:r>
+                              <w:rPr>
+                                <w:sz w:val="16"/>
+                                <w:szCs w:val="16"/>
+                                <w:lang w:val="en-US"/>
+                              </w:rPr>
+                              <w:t>cpu</w:t>
+                            </w:r>
+                            <w:proofErr w:type="spellEnd"/>
+                            <w:r>
+                              <w:rPr>
+                                <w:sz w:val="16"/>
+                                <w:szCs w:val="16"/>
+                                <w:lang w:val="en-US"/>
+                              </w:rPr>
+                              <w:t xml:space="preserve"> cycles' unavailable</w:t>
                             </w:r>
                           </w:p>
                           <w:p>
@@ -1560,8 +1827,36 @@
                                 <w:szCs w:val="16"/>
                                 <w:lang w:val="en-US"/>
                               </w:rPr>
-                              <w:t>[    0.076557] smp: Bringing up secondary CPUs ...</w:t>
-                            </w:r>
+                              <w:t xml:space="preserve">[    0.076557] </w:t>
+                            </w:r>
+                            <w:proofErr w:type="spellStart"/>
+                            <w:r>
+                              <w:rPr>
+                                <w:sz w:val="16"/>
+                                <w:szCs w:val="16"/>
+                                <w:lang w:val="en-US"/>
+                              </w:rPr>
+                              <w:t>smp</w:t>
+                            </w:r>
+                            <w:proofErr w:type="spellEnd"/>
+                            <w:r>
+                              <w:rPr>
+                                <w:sz w:val="16"/>
+                                <w:szCs w:val="16"/>
+                                <w:lang w:val="en-US"/>
+                              </w:rPr>
+                              <w:t xml:space="preserve">: Bringing up secondary </w:t>
+                            </w:r>
+                            <w:proofErr w:type="gramStart"/>
+                            <w:r>
+                              <w:rPr>
+                                <w:sz w:val="16"/>
+                                <w:szCs w:val="16"/>
+                                <w:lang w:val="en-US"/>
+                              </w:rPr>
+                              <w:t>CPUs ...</w:t>
+                            </w:r>
+                            <w:proofErr w:type="gramEnd"/>
                           </w:p>
                           <w:p>
                             <w:pPr>
@@ -1578,7 +1873,25 @@
                                 <w:szCs w:val="16"/>
                                 <w:lang w:val="en-US"/>
                               </w:rPr>
-                              <w:t>[    0.076558] smp: Brought up 1 node, 1 CPU</w:t>
+                              <w:t xml:space="preserve">[    0.076558] </w:t>
+                            </w:r>
+                            <w:proofErr w:type="spellStart"/>
+                            <w:r>
+                              <w:rPr>
+                                <w:sz w:val="16"/>
+                                <w:szCs w:val="16"/>
+                                <w:lang w:val="en-US"/>
+                              </w:rPr>
+                              <w:t>smp</w:t>
+                            </w:r>
+                            <w:proofErr w:type="spellEnd"/>
+                            <w:r>
+                              <w:rPr>
+                                <w:sz w:val="16"/>
+                                <w:szCs w:val="16"/>
+                                <w:lang w:val="en-US"/>
+                              </w:rPr>
+                              <w:t>: Brought up 1 node, 1 CPU</w:t>
                             </w:r>
                           </w:p>
                           <w:p>
@@ -1596,7 +1909,25 @@
                                 <w:szCs w:val="16"/>
                                 <w:lang w:val="en-US"/>
                               </w:rPr>
-                              <w:t>[    1.568969] ledtrig-cpu: registered to indicate activity on CPUs</w:t>
+                              <w:t xml:space="preserve">[    1.568969] </w:t>
+                            </w:r>
+                            <w:proofErr w:type="spellStart"/>
+                            <w:r>
+                              <w:rPr>
+                                <w:sz w:val="16"/>
+                                <w:szCs w:val="16"/>
+                                <w:lang w:val="en-US"/>
+                              </w:rPr>
+                              <w:t>ledtrig-cpu</w:t>
+                            </w:r>
+                            <w:proofErr w:type="spellEnd"/>
+                            <w:r>
+                              <w:rPr>
+                                <w:sz w:val="16"/>
+                                <w:szCs w:val="16"/>
+                                <w:lang w:val="en-US"/>
+                              </w:rPr>
+                              <w:t>: registered to indicate activity on CPUs</w:t>
                             </w:r>
                           </w:p>
                         </w:txbxContent>
@@ -1951,11 +2282,27 @@
           <w:lang w:val="en-US"/>
         </w:rPr>
       </w:pPr>
+      <w:proofErr w:type="spellStart"/>
+      <w:proofErr w:type="gramStart"/>
       <w:r>
         <w:rPr>
           <w:lang w:val="en-US"/>
         </w:rPr>
-        <w:t xml:space="preserve">Résultat : </w:t>
+        <w:t>Résultat</w:t>
+      </w:r>
+      <w:proofErr w:type="spellEnd"/>
+      <w:r>
+        <w:rPr>
+          <w:lang w:val="en-US"/>
+        </w:rPr>
+        <w:t xml:space="preserve"> :</w:t>
+      </w:r>
+      <w:proofErr w:type="gramEnd"/>
+      <w:r>
+        <w:rPr>
+          <w:lang w:val="en-US"/>
+        </w:rPr>
+        <w:t xml:space="preserve"> </w:t>
       </w:r>
     </w:p>
     <w:p>
@@ -2072,6 +2419,7 @@
       <w:r>
         <w:rPr>
           <w:noProof/>
+          <w:lang w:eastAsia="fr-CH"/>
         </w:rPr>
         <mc:AlternateContent>
           <mc:Choice Requires="wps">
@@ -2123,11 +2471,29 @@
                             <w:pPr>
                               <w:spacing w:after="0"/>
                             </w:pPr>
-                            <w:r>
-                              <w:t xml:space="preserve">cat /proc/cpuinfo </w:t>
-                            </w:r>
-                            <w:r>
-                              <w:t>| grep CACHE</w:t>
+                            <w:proofErr w:type="gramStart"/>
+                            <w:r>
+                              <w:t>cat</w:t>
+                            </w:r>
+                            <w:proofErr w:type="gramEnd"/>
+                            <w:r>
+                              <w:t xml:space="preserve"> /proc/</w:t>
+                            </w:r>
+                            <w:proofErr w:type="spellStart"/>
+                            <w:r>
+                              <w:t>cpuinfo</w:t>
+                            </w:r>
+                            <w:proofErr w:type="spellEnd"/>
+                            <w:r>
+                              <w:t xml:space="preserve"> | </w:t>
+                            </w:r>
+                            <w:proofErr w:type="spellStart"/>
+                            <w:r>
+                              <w:t>grep</w:t>
+                            </w:r>
+                            <w:proofErr w:type="spellEnd"/>
+                            <w:r>
+                              <w:t xml:space="preserve"> CACHE</w:t>
                             </w:r>
                           </w:p>
                         </w:txbxContent>
@@ -2179,12 +2545,22 @@
           <w:lang w:val="en-US"/>
         </w:rPr>
       </w:pPr>
+      <w:proofErr w:type="spellStart"/>
+      <w:proofErr w:type="gramStart"/>
       <w:r>
         <w:rPr>
           <w:lang w:val="en-US"/>
         </w:rPr>
-        <w:t>Commande :</w:t>
-      </w:r>
+        <w:t>Commande</w:t>
+      </w:r>
+      <w:proofErr w:type="spellEnd"/>
+      <w:r>
+        <w:rPr>
+          <w:lang w:val="en-US"/>
+        </w:rPr>
+        <w:t xml:space="preserve"> :</w:t>
+      </w:r>
+      <w:proofErr w:type="gramEnd"/>
     </w:p>
     <w:p>
       <w:pPr>
@@ -2196,6 +2572,7 @@
       <w:r>
         <w:rPr>
           <w:noProof/>
+          <w:lang w:eastAsia="fr-CH"/>
         </w:rPr>
         <mc:AlternateContent>
           <mc:Choice Requires="wps">
@@ -2433,15 +2810,7 @@
                                 <w:szCs w:val="14"/>
                                 <w:lang w:val="en-US"/>
                               </w:rPr>
-                              <w:t>LEV</w:t>
-                            </w:r>
-                            <w:r>
-                              <w:rPr>
-                                <w:sz w:val="14"/>
-                                <w:szCs w:val="14"/>
-                                <w:lang w:val="en-US"/>
-                              </w:rPr>
-                              <w:t>EL1_DCACHE_ASSOC</w:t>
+                              <w:t>LEVEL1_DCACHE_ASSOC</w:t>
                             </w:r>
                             <w:r>
                               <w:rPr>
@@ -2478,15 +2847,7 @@
                                 <w:szCs w:val="14"/>
                                 <w:lang w:val="en-US"/>
                               </w:rPr>
-                              <w:t>LEV</w:t>
-                            </w:r>
-                            <w:r>
-                              <w:rPr>
-                                <w:sz w:val="14"/>
-                                <w:szCs w:val="14"/>
-                                <w:lang w:val="en-US"/>
-                              </w:rPr>
-                              <w:t>EL1_DCACHE_LINESIZE</w:t>
+                              <w:t>LEVEL1_DCACHE_LINESIZE</w:t>
                             </w:r>
                             <w:r>
                               <w:rPr>
@@ -3471,12 +3832,22 @@
           <w:noProof/>
         </w:rPr>
       </w:pPr>
+      <w:proofErr w:type="spellStart"/>
+      <w:proofErr w:type="gramStart"/>
       <w:r>
         <w:rPr>
           <w:lang w:val="en-US"/>
         </w:rPr>
-        <w:t>Résultat :</w:t>
-      </w:r>
+        <w:t>Résultat</w:t>
+      </w:r>
+      <w:proofErr w:type="spellEnd"/>
+      <w:r>
+        <w:rPr>
+          <w:lang w:val="en-US"/>
+        </w:rPr>
+        <w:t xml:space="preserve"> :</w:t>
+      </w:r>
+      <w:proofErr w:type="gramEnd"/>
     </w:p>
     <w:p>
       <w:pPr>
@@ -3572,8 +3943,13 @@
         </w:drawing>
       </w:r>
       <w:r>
-        <w:t>Fonction main du fichier time.c</w:t>
-      </w:r>
+        <w:t xml:space="preserve">Fonction main du fichier </w:t>
+      </w:r>
+      <w:proofErr w:type="spellStart"/>
+      <w:r>
+        <w:t>time.c</w:t>
+      </w:r>
+      <w:proofErr w:type="spellEnd"/>
     </w:p>
     <w:p>
       <w:r>
@@ -3646,7 +4022,15 @@
         <w:t xml:space="preserve">Pour lancer la compilation et le linkage, on utilise </w:t>
       </w:r>
       <w:r>
-        <w:t xml:space="preserve">un makefile </w:t>
+        <w:t xml:space="preserve">un </w:t>
+      </w:r>
+      <w:proofErr w:type="spellStart"/>
+      <w:r>
+        <w:t>makefile</w:t>
+      </w:r>
+      <w:proofErr w:type="spellEnd"/>
+      <w:r>
+        <w:t xml:space="preserve"> </w:t>
       </w:r>
       <w:r>
         <w:t>:</w:t>
@@ -3664,6 +4048,7 @@
       <w:r>
         <w:rPr>
           <w:noProof/>
+          <w:lang w:eastAsia="fr-CH"/>
         </w:rPr>
         <mc:AlternateContent>
           <mc:Choice Requires="wps">
@@ -3715,8 +4100,13 @@
                             <w:pPr>
                               <w:spacing w:after="0"/>
                             </w:pPr>
-                            <w:r>
-                              <w:t>nb secondes :</w:t>
+                            <w:proofErr w:type="gramStart"/>
+                            <w:r>
+                              <w:t>nb</w:t>
+                            </w:r>
+                            <w:proofErr w:type="gramEnd"/>
+                            <w:r>
+                              <w:t xml:space="preserve"> secondes :</w:t>
                             </w:r>
                             <w:r>
                               <w:tab/>
@@ -3727,8 +4117,13 @@
                             <w:pPr>
                               <w:spacing w:after="0"/>
                             </w:pPr>
-                            <w:r>
-                              <w:t>nb secondes :</w:t>
+                            <w:proofErr w:type="gramStart"/>
+                            <w:r>
+                              <w:t>nb</w:t>
+                            </w:r>
+                            <w:proofErr w:type="gramEnd"/>
+                            <w:r>
+                              <w:t xml:space="preserve"> secondes :</w:t>
                             </w:r>
                             <w:r>
                               <w:tab/>
@@ -3858,11 +4253,26 @@
       </w:r>
       <w:r>
         <w:tab/>
-        <w:t xml:space="preserve">Le code "bad" lancé 1000 fois dans une boucle nécessite presque 2 fois plus de </w:t>
+        <w:t>Le code "</w:t>
+      </w:r>
+      <w:proofErr w:type="spellStart"/>
+      <w:r>
+        <w:t>bad</w:t>
+      </w:r>
+      <w:proofErr w:type="spellEnd"/>
+      <w:r>
+        <w:t xml:space="preserve">" lancé 1000 fois dans une boucle nécessite presque 2 fois plus de </w:t>
       </w:r>
       <w:r>
         <w:tab/>
-        <w:t xml:space="preserve">temp que le code "good". Au vu de la théorie, cela s'explique par le nombre de </w:t>
+      </w:r>
+      <w:proofErr w:type="spellStart"/>
+      <w:r>
+        <w:t>temp</w:t>
+      </w:r>
+      <w:proofErr w:type="spellEnd"/>
+      <w:r>
+        <w:t xml:space="preserve"> que le code "good". Au vu de la théorie, cela s'explique par le nombre de </w:t>
       </w:r>
       <w:r>
         <w:tab/>
@@ -3893,7 +4303,11 @@
         <w:t>dans le cache.</w:t>
       </w:r>
     </w:p>
-    <w:p/>
+    <w:p>
+      <w:r>
+        <w:br w:type="page"/>
+      </w:r>
+    </w:p>
     <w:p>
       <w:pPr>
         <w:pStyle w:val="Titre1"/>
@@ -3905,7 +4319,9 @@
       <w:r>
         <w:rPr>
           <w:noProof/>
-        </w:rPr>
+          <w:lang w:eastAsia="fr-CH"/>
+        </w:rPr>
+        <w:lastRenderedPageBreak/>
         <mc:AlternateContent>
           <mc:Choice Requires="wps">
             <w:drawing>
@@ -3959,12 +4375,44 @@
                                 <w:lang w:val="en-US"/>
                               </w:rPr>
                             </w:pPr>
-                            <w:r>
-                              <w:rPr>
-                                <w:lang w:val="en-US"/>
-                              </w:rPr>
-                              <w:t>gcc -Wall -Wextra -S time.c</w:t>
-                            </w:r>
+                            <w:proofErr w:type="spellStart"/>
+                            <w:proofErr w:type="gramStart"/>
+                            <w:r>
+                              <w:rPr>
+                                <w:lang w:val="en-US"/>
+                              </w:rPr>
+                              <w:t>gcc</w:t>
+                            </w:r>
+                            <w:proofErr w:type="spellEnd"/>
+                            <w:proofErr w:type="gramEnd"/>
+                            <w:r>
+                              <w:rPr>
+                                <w:lang w:val="en-US"/>
+                              </w:rPr>
+                              <w:t xml:space="preserve"> -Wall -</w:t>
+                            </w:r>
+                            <w:proofErr w:type="spellStart"/>
+                            <w:r>
+                              <w:rPr>
+                                <w:lang w:val="en-US"/>
+                              </w:rPr>
+                              <w:t>Wextra</w:t>
+                            </w:r>
+                            <w:proofErr w:type="spellEnd"/>
+                            <w:r>
+                              <w:rPr>
+                                <w:lang w:val="en-US"/>
+                              </w:rPr>
+                              <w:t xml:space="preserve"> -S </w:t>
+                            </w:r>
+                            <w:proofErr w:type="spellStart"/>
+                            <w:r>
+                              <w:rPr>
+                                <w:lang w:val="en-US"/>
+                              </w:rPr>
+                              <w:t>time.c</w:t>
+                            </w:r>
+                            <w:proofErr w:type="spellEnd"/>
                           </w:p>
                         </w:txbxContent>
                       </wps:txbx>
@@ -4011,13 +4459,25 @@
         </mc:AlternateContent>
       </w:r>
       <w:r>
-        <w:t>Mémoire cache avec buffer complèxe</w:t>
+        <w:t xml:space="preserve">Mémoire cache avec buffer </w:t>
+      </w:r>
+      <w:r>
+        <w:t>complexe</w:t>
       </w:r>
     </w:p>
     <w:p>
       <w:r>
+        <w:t>Le fichier assembleur est généré</w:t>
+      </w:r>
+      <w:r>
+        <w:t xml:space="preserve"> grâce à la commande suivante : </w:t>
+      </w:r>
+    </w:p>
+    <w:p>
+      <w:r>
         <w:rPr>
           <w:noProof/>
+          <w:lang w:eastAsia="fr-CH"/>
         </w:rPr>
         <mc:AlternateContent>
           <mc:Choice Requires="wps">
@@ -4025,10 +4485,10 @@
               <wp:anchor distT="45720" distB="45720" distL="114300" distR="114300" simplePos="0" relativeHeight="251682816" behindDoc="0" locked="0" layoutInCell="1" allowOverlap="1" wp14:anchorId="45874429" wp14:editId="714EABC3">
                 <wp:simplePos x="0" y="0"/>
                 <wp:positionH relativeFrom="column">
-                  <wp:posOffset>3065780</wp:posOffset>
+                  <wp:posOffset>3789680</wp:posOffset>
                 </wp:positionH>
                 <wp:positionV relativeFrom="paragraph">
-                  <wp:posOffset>225425</wp:posOffset>
+                  <wp:posOffset>172085</wp:posOffset>
                 </wp:positionV>
                 <wp:extent cx="1200785" cy="1404620"/>
                 <wp:effectExtent l="0" t="0" r="18415" b="20320"/>
@@ -4072,11 +4532,21 @@
                                 <w:lang w:val="en-US"/>
                               </w:rPr>
                             </w:pPr>
-                            <w:r>
-                              <w:rPr>
-                                <w:lang w:val="en-US"/>
-                              </w:rPr>
-                              <w:t>objdump -d time</w:t>
+                            <w:proofErr w:type="spellStart"/>
+                            <w:proofErr w:type="gramStart"/>
+                            <w:r>
+                              <w:rPr>
+                                <w:lang w:val="en-US"/>
+                              </w:rPr>
+                              <w:t>objdump</w:t>
+                            </w:r>
+                            <w:proofErr w:type="spellEnd"/>
+                            <w:proofErr w:type="gramEnd"/>
+                            <w:r>
+                              <w:rPr>
+                                <w:lang w:val="en-US"/>
+                              </w:rPr>
+                              <w:t xml:space="preserve"> -d time</w:t>
                             </w:r>
                           </w:p>
                         </w:txbxContent>
@@ -4098,7 +4568,11 @@
           </mc:Choice>
           <mc:Fallback>
             <w:pict>
-              <v:shape w14:anchorId="45874429" id="_x0000_s1036" type="#_x0000_t202" style="position:absolute;margin-left:241.4pt;margin-top:17.75pt;width:94.55pt;height:110.6pt;z-index:251682816;visibility:visible;mso-wrap-style:square;mso-width-percent:0;mso-height-percent:200;mso-wrap-distance-left:9pt;mso-wrap-distance-top:3.6pt;mso-wrap-distance-right:9pt;mso-wrap-distance-bottom:3.6pt;mso-position-horizontal:absolute;mso-position-horizontal-relative:text;mso-position-vertical:absolute;mso-position-vertical-relative:text;mso-width-percent:0;mso-height-percent:200;mso-width-relative:margin;mso-height-relative:margin;v-text-anchor:top" o:gfxdata="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">
+              <v:shapetype w14:anchorId="45874429" id="_x0000_t202" coordsize="21600,21600" o:spt="202" path="m,l,21600r21600,l21600,xe">
+                <v:stroke joinstyle="miter"/>
+                <v:path gradientshapeok="t" o:connecttype="rect"/>
+              </v:shapetype>
+              <v:shape id="_x0000_s1036" type="#_x0000_t202" style="position:absolute;margin-left:298.4pt;margin-top:13.55pt;width:94.55pt;height:110.6pt;z-index:251682816;visibility:visible;mso-wrap-style:square;mso-width-percent:0;mso-height-percent:200;mso-wrap-distance-left:9pt;mso-wrap-distance-top:3.6pt;mso-wrap-distance-right:9pt;mso-wrap-distance-bottom:3.6pt;mso-position-horizontal:absolute;mso-position-horizontal-relative:text;mso-position-vertical:absolute;mso-position-vertical-relative:text;mso-width-percent:0;mso-height-percent:200;mso-width-relative:margin;mso-height-relative:margin;v-text-anchor:top" o:gfxdata="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">
                 <v:textbox style="mso-fit-shape-to-text:t">
                   <w:txbxContent>
                     <w:p>
@@ -4108,11 +4582,21 @@
                           <w:lang w:val="en-US"/>
                         </w:rPr>
                       </w:pPr>
-                      <w:r>
-                        <w:rPr>
-                          <w:lang w:val="en-US"/>
-                        </w:rPr>
-                        <w:t>objdump -d time</w:t>
+                      <w:proofErr w:type="spellStart"/>
+                      <w:proofErr w:type="gramStart"/>
+                      <w:r>
+                        <w:rPr>
+                          <w:lang w:val="en-US"/>
+                        </w:rPr>
+                        <w:t>objdump</w:t>
+                      </w:r>
+                      <w:proofErr w:type="spellEnd"/>
+                      <w:proofErr w:type="gramEnd"/>
+                      <w:r>
+                        <w:rPr>
+                          <w:lang w:val="en-US"/>
+                        </w:rPr>
+                        <w:t xml:space="preserve"> -d time</w:t>
                       </w:r>
                     </w:p>
                   </w:txbxContent>
@@ -4123,20 +4607,450 @@
           </mc:Fallback>
         </mc:AlternateContent>
       </w:r>
-      <w:r>
-        <w:t>Le fichier assembleur est généré</w:t>
-      </w:r>
-      <w:r>
-        <w:t xml:space="preserve"> grâce à la commande suivante : </w:t>
-      </w:r>
     </w:p>
     <w:p>
       <w:r>
         <w:t xml:space="preserve">On le visualise ensuite avec la commande suivante : </w:t>
+      </w:r>
+    </w:p>
+    <w:p/>
+    <w:p>
+      <w:r>
+        <w:t>Le programme de test est exécuté avec les structures suivantes:</w:t>
+      </w:r>
+    </w:p>
+    <w:p>
+      <w:r>
+        <w:t>(</w:t>
+      </w:r>
+      <w:proofErr w:type="spellStart"/>
+      <w:proofErr w:type="gramStart"/>
+      <w:r>
+        <w:t>fig</w:t>
+      </w:r>
+      <w:proofErr w:type="spellEnd"/>
+      <w:proofErr w:type="gramEnd"/>
+      <w:r>
+        <w:t xml:space="preserve"> 1)</w:t>
+      </w:r>
+    </w:p>
+    <w:p>
+      <w:r>
+        <w:t>(</w:t>
+      </w:r>
+      <w:proofErr w:type="spellStart"/>
+      <w:proofErr w:type="gramStart"/>
+      <w:r>
+        <w:t>fig</w:t>
+      </w:r>
+      <w:proofErr w:type="spellEnd"/>
+      <w:proofErr w:type="gramEnd"/>
+      <w:r>
+        <w:t xml:space="preserve"> 2)</w:t>
+      </w:r>
+    </w:p>
+    <w:p>
+      <w:r>
+        <w:t>(</w:t>
+      </w:r>
+      <w:proofErr w:type="spellStart"/>
+      <w:proofErr w:type="gramStart"/>
+      <w:r>
+        <w:t>fig</w:t>
+      </w:r>
+      <w:proofErr w:type="spellEnd"/>
+      <w:proofErr w:type="gramEnd"/>
+      <w:r>
+        <w:t xml:space="preserve"> 3)</w:t>
+      </w:r>
+    </w:p>
+    <w:p>
+      <w:r>
+        <w:t>(</w:t>
+      </w:r>
+      <w:proofErr w:type="spellStart"/>
+      <w:proofErr w:type="gramStart"/>
+      <w:r>
+        <w:t>fig</w:t>
+      </w:r>
+      <w:proofErr w:type="spellEnd"/>
+      <w:proofErr w:type="gramEnd"/>
+      <w:r>
+        <w:t xml:space="preserve"> 4)</w:t>
+      </w:r>
+    </w:p>
+    <w:p>
+      <w:r>
+        <w:t xml:space="preserve">La procédure de test (une boucle  qui affecte </w:t>
+      </w:r>
+      <w:r>
+        <w:t>des valeurs aux 100 premiers éléments du tableau de 1000 structures</w:t>
+      </w:r>
+      <w:r>
+        <w:t>) est elle-même dans une boucle qui tourne 1 000 000 fois (</w:t>
+      </w:r>
+      <w:proofErr w:type="spellStart"/>
+      <w:r>
+        <w:t>nb_loop</w:t>
+      </w:r>
+      <w:proofErr w:type="spellEnd"/>
+      <w:r>
+        <w:t xml:space="preserve"> = 1 000 000).</w:t>
+      </w:r>
+    </w:p>
+    <w:p>
+      <w:r>
+        <w:t>(</w:t>
+      </w:r>
+      <w:proofErr w:type="spellStart"/>
+      <w:proofErr w:type="gramStart"/>
+      <w:r>
+        <w:t>fig</w:t>
+      </w:r>
+      <w:proofErr w:type="spellEnd"/>
+      <w:proofErr w:type="gramEnd"/>
+      <w:r>
+        <w:t xml:space="preserve"> 5)</w:t>
+      </w:r>
+    </w:p>
+    <w:p/>
+    <w:p>
+      <w:r>
+        <w:t>Résultats :</w:t>
+      </w:r>
+    </w:p>
+    <w:p>
+      <w:r>
+        <w:t xml:space="preserve">Les tailles des structures ont été obtenues via un </w:t>
+      </w:r>
+      <w:proofErr w:type="spellStart"/>
+      <w:r>
+        <w:t>sizeof</w:t>
+      </w:r>
+      <w:proofErr w:type="spellEnd"/>
+      <w:r>
+        <w:t>.</w:t>
+      </w:r>
+    </w:p>
+    <w:tbl>
+      <w:tblPr>
+        <w:tblStyle w:val="Grilledutableau"/>
+        <w:tblW w:w="0" w:type="auto"/>
+        <w:tblLook w:val="04A0" w:firstRow="1" w:lastRow="0" w:firstColumn="1" w:lastColumn="0" w:noHBand="0" w:noVBand="1"/>
+      </w:tblPr>
+      <w:tblGrid>
+        <w:gridCol w:w="3020"/>
+        <w:gridCol w:w="3021"/>
+        <w:gridCol w:w="3021"/>
+      </w:tblGrid>
+      <w:tr>
+        <w:tc>
+          <w:tcPr>
+            <w:tcW w:w="3020" w:type="dxa"/>
+          </w:tcPr>
+          <w:p>
+            <w:r>
+              <w:t>Structure</w:t>
+            </w:r>
+          </w:p>
+        </w:tc>
+        <w:tc>
+          <w:tcPr>
+            <w:tcW w:w="3021" w:type="dxa"/>
+          </w:tcPr>
+          <w:p>
+            <w:r>
+              <w:t>Taille en octet</w:t>
+            </w:r>
+          </w:p>
+        </w:tc>
+        <w:tc>
+          <w:tcPr>
+            <w:tcW w:w="3021" w:type="dxa"/>
+          </w:tcPr>
+          <w:p>
+            <w:r>
+              <w:t>Temps de test (sec)</w:t>
+            </w:r>
+          </w:p>
+        </w:tc>
+      </w:tr>
+      <w:tr>
+        <w:tc>
+          <w:tcPr>
+            <w:tcW w:w="3020" w:type="dxa"/>
+          </w:tcPr>
+          <w:p>
+            <w:r>
+              <w:t>donnée</w:t>
+            </w:r>
+          </w:p>
+        </w:tc>
+        <w:tc>
+          <w:tcPr>
+            <w:tcW w:w="3021" w:type="dxa"/>
+          </w:tcPr>
+          <w:p>
+            <w:r>
+              <w:t>16</w:t>
+            </w:r>
+          </w:p>
+        </w:tc>
+        <w:tc>
+          <w:tcPr>
+            <w:tcW w:w="3021" w:type="dxa"/>
+          </w:tcPr>
+          <w:p>
+            <w:r>
+              <w:t>0.32</w:t>
+            </w:r>
+          </w:p>
+        </w:tc>
+      </w:tr>
+      <w:tr>
+        <w:tc>
+          <w:tcPr>
+            <w:tcW w:w="3020" w:type="dxa"/>
+          </w:tcPr>
+          <w:p>
+            <w:r>
+              <w:t>(figure 1)</w:t>
+            </w:r>
+          </w:p>
+        </w:tc>
+        <w:tc>
+          <w:tcPr>
+            <w:tcW w:w="3021" w:type="dxa"/>
+          </w:tcPr>
+          <w:p>
+            <w:r>
+              <w:t>12</w:t>
+            </w:r>
+          </w:p>
+        </w:tc>
+        <w:tc>
+          <w:tcPr>
+            <w:tcW w:w="3021" w:type="dxa"/>
+          </w:tcPr>
+          <w:p>
+            <w:r>
+              <w:t>0.40</w:t>
+            </w:r>
+          </w:p>
+        </w:tc>
+      </w:tr>
+      <w:tr>
+        <w:tc>
+          <w:tcPr>
+            <w:tcW w:w="3020" w:type="dxa"/>
+          </w:tcPr>
+          <w:p>
+            <w:r>
+              <w:t>(figure 2)</w:t>
+            </w:r>
+          </w:p>
+        </w:tc>
+        <w:tc>
+          <w:tcPr>
+            <w:tcW w:w="3021" w:type="dxa"/>
+          </w:tcPr>
+          <w:p>
+            <w:r>
+              <w:t>16</w:t>
+            </w:r>
+          </w:p>
+        </w:tc>
+        <w:tc>
+          <w:tcPr>
+            <w:tcW w:w="3021" w:type="dxa"/>
+          </w:tcPr>
+          <w:p>
+            <w:r>
+              <w:t>0.32</w:t>
+            </w:r>
+          </w:p>
+        </w:tc>
+      </w:tr>
+      <w:tr>
+        <w:tc>
+          <w:tcPr>
+            <w:tcW w:w="3020" w:type="dxa"/>
+          </w:tcPr>
+          <w:p>
+            <w:r>
+              <w:t>(figure 3)</w:t>
+            </w:r>
+          </w:p>
+        </w:tc>
+        <w:tc>
+          <w:tcPr>
+            <w:tcW w:w="3021" w:type="dxa"/>
+          </w:tcPr>
+          <w:p>
+            <w:r>
+              <w:t>12</w:t>
+            </w:r>
+          </w:p>
+        </w:tc>
+        <w:tc>
+          <w:tcPr>
+            <w:tcW w:w="3021" w:type="dxa"/>
+          </w:tcPr>
+          <w:p>
+            <w:r>
+              <w:t>0.42</w:t>
+            </w:r>
+          </w:p>
+        </w:tc>
+      </w:tr>
+      <w:tr>
+        <w:tc>
+          <w:tcPr>
+            <w:tcW w:w="3020" w:type="dxa"/>
+          </w:tcPr>
+          <w:p>
+            <w:r>
+              <w:t>(figure 4)</w:t>
+            </w:r>
+          </w:p>
+        </w:tc>
+        <w:tc>
+          <w:tcPr>
+            <w:tcW w:w="3021" w:type="dxa"/>
+          </w:tcPr>
+          <w:p>
+            <w:r>
+              <w:t>10</w:t>
+            </w:r>
+          </w:p>
+        </w:tc>
+        <w:tc>
+          <w:tcPr>
+            <w:tcW w:w="3021" w:type="dxa"/>
+          </w:tcPr>
+          <w:p>
+            <w:r>
+              <w:t>0.42</w:t>
+            </w:r>
+          </w:p>
+        </w:tc>
+      </w:tr>
+    </w:tbl>
+    <w:p/>
+    <w:p>
+      <w:r>
+        <w:t>On constate que l’utilisation des directives __</w:t>
+      </w:r>
+      <w:proofErr w:type="spellStart"/>
+      <w:r>
+        <w:t>attrib</w:t>
+      </w:r>
+      <w:r>
+        <w:t>ute</w:t>
+      </w:r>
+      <w:proofErr w:type="spellEnd"/>
+      <w:r>
+        <w:t xml:space="preserve">__ ne change pas la vitesse de manière souhaitée. Notre analyse montre que le compilateur aligne par </w:t>
+      </w:r>
+      <w:proofErr w:type="spellStart"/>
+      <w:r>
+        <w:t>defaut</w:t>
+      </w:r>
+      <w:proofErr w:type="spellEnd"/>
+      <w:r>
+        <w:t xml:space="preserve"> un char à 4 et qu’il s’agit de l’optimum pour l’accès aux valeurs de la structure. Quand nous changeons la taille de la structure via un pack, nous gagnons peut-être des recopies du cache mais nous perdons du temps par la complexité de l’accès à une valeur qui n’est pas alignée sur </w:t>
+      </w:r>
+      <w:proofErr w:type="gramStart"/>
+      <w:r>
+        <w:t>un</w:t>
+      </w:r>
+      <w:proofErr w:type="gramEnd"/>
+      <w:r>
+        <w:t xml:space="preserve"> </w:t>
+      </w:r>
+      <w:proofErr w:type="spellStart"/>
+      <w:r>
+        <w:t>int</w:t>
+      </w:r>
+      <w:proofErr w:type="spellEnd"/>
+      <w:r>
+        <w:t>.</w:t>
+      </w:r>
+    </w:p>
+    <w:p>
+      <w:r>
+        <w:t>Nous le constatons très bien via la structure de la figure 2 qui, avec des alignements pour les chars, tourne à la même vitesse que la structure de la donnée.</w:t>
+      </w:r>
+    </w:p>
+    <w:p>
+      <w:r>
+        <w:t xml:space="preserve">Notre compilateur optimise </w:t>
+      </w:r>
+      <w:r>
+        <w:t xml:space="preserve">donc </w:t>
+      </w:r>
+      <w:r>
+        <w:t>par défaut les alignements dans les structures.</w:t>
+      </w:r>
+    </w:p>
+    <w:p>
+      <w:r>
+        <w:t>(</w:t>
+      </w:r>
+      <w:proofErr w:type="spellStart"/>
+      <w:proofErr w:type="gramStart"/>
+      <w:r>
+        <w:t>fig</w:t>
+      </w:r>
+      <w:proofErr w:type="spellEnd"/>
+      <w:proofErr w:type="gramEnd"/>
+      <w:r>
+        <w:t xml:space="preserve"> 6)</w:t>
+      </w:r>
+    </w:p>
+    <w:p>
+      <w:r>
+        <w:t>Le code de la figure 6 tourne lui en 0.27 secondes. Nous avons appliqué le principe de la sortie des invariant</w:t>
+      </w:r>
+      <w:r>
+        <w:t>s</w:t>
+      </w:r>
+      <w:r>
+        <w:t xml:space="preserve"> et un décalage par pointeurs. Nous n’avons pas réussi à trouver un code plus optimisé du point de vue vitesse.</w:t>
       </w:r>
       <w:bookmarkStart w:id="0" w:name="_GoBack"/>
       <w:bookmarkEnd w:id="0"/>
     </w:p>
+    <w:p/>
+    <w:p/>
+    <w:p/>
+    <w:p>
+      <w:proofErr w:type="gramStart"/>
+      <w:r>
+        <w:t>Remarques</w:t>
+      </w:r>
+      <w:proofErr w:type="gramEnd"/>
+      <w:r>
+        <w:t> :</w:t>
+      </w:r>
+    </w:p>
+    <w:p>
+      <w:proofErr w:type="gramStart"/>
+      <w:r>
+        <w:t>On constate</w:t>
+      </w:r>
+      <w:proofErr w:type="gramEnd"/>
+      <w:r>
+        <w:t xml:space="preserve"> que l</w:t>
+      </w:r>
+      <w:r>
+        <w:t xml:space="preserve">a structure de la figure </w:t>
+      </w:r>
+      <w:r>
+        <w:t xml:space="preserve">1 </w:t>
+      </w:r>
+    </w:p>
+    <w:p/>
     <w:sectPr>
       <w:type w:val="continuous"/>
       <w:pgSz w:w="11906" w:h="16838"/>
@@ -4204,7 +5118,7 @@
             <w:noProof/>
             <w:lang w:val="fr-FR"/>
           </w:rPr>
-          <w:t>2</w:t>
+          <w:t>5</w:t>
         </w:r>
         <w:r>
           <w:fldChar w:fldCharType="end"/>
@@ -4247,7 +5161,7 @@
 
 <file path=word/numbering.xml><?xml version="1.0" encoding="utf-8"?>
 <w:numbering xmlns:wpc="http://schemas.microsoft.com/office/word/2010/wordprocessingCanvas" xmlns:mc="http://schemas.openxmlformats.org/markup-compatibility/2006" xmlns:o="urn:schemas-microsoft-com:office:office" xmlns:r="http://schemas.openxmlformats.org/officeDocument/2006/relationships" xmlns:m="http://schemas.openxmlformats.org/officeDocument/2006/math" xmlns:v="urn:schemas-microsoft-com:vml" xmlns:wp14="http://schemas.microsoft.com/office/word/2010/wordprocessingDrawing" xmlns:wp="http://schemas.openxmlformats.org/drawingml/2006/wordprocessingDrawing" xmlns:w10="urn:schemas-microsoft-com:office:word" xmlns:w="http://schemas.openxmlformats.org/wordprocessingml/2006/main" xmlns:w14="http://schemas.microsoft.com/office/word/2010/wordml" xmlns:w15="http://schemas.microsoft.com/office/word/2012/wordml" xmlns:wpg="http://schemas.microsoft.com/office/word/2010/wordprocessingGroup" xmlns:wpi="http://schemas.microsoft.com/office/word/2010/wordprocessingInk" xmlns:wne="http://schemas.microsoft.com/office/word/2006/wordml" xmlns:wps="http://schemas.microsoft.com/office/word/2010/wordprocessingShape" mc:Ignorable="w14 w15 wp14">
-  <w:abstractNum w:abstractNumId="0">
+  <w:abstractNum w:abstractNumId="0" w15:restartNumberingAfterBreak="0">
     <w:nsid w:val="00817E16"/>
     <w:multiLevelType w:val="hybridMultilevel"/>
     <w:tmpl w:val="2C3ECC90"/>
@@ -4336,7 +5250,7 @@
       </w:pPr>
     </w:lvl>
   </w:abstractNum>
-  <w:abstractNum w:abstractNumId="1">
+  <w:abstractNum w:abstractNumId="1" w15:restartNumberingAfterBreak="0">
     <w:nsid w:val="037C518E"/>
     <w:multiLevelType w:val="hybridMultilevel"/>
     <w:tmpl w:val="ABF8DA52"/>
@@ -4449,7 +5363,7 @@
       </w:rPr>
     </w:lvl>
   </w:abstractNum>
-  <w:abstractNum w:abstractNumId="2">
+  <w:abstractNum w:abstractNumId="2" w15:restartNumberingAfterBreak="0">
     <w:nsid w:val="0711525F"/>
     <w:multiLevelType w:val="hybridMultilevel"/>
     <w:tmpl w:val="5D3C5B4E"/>
@@ -4538,7 +5452,7 @@
       </w:pPr>
     </w:lvl>
   </w:abstractNum>
-  <w:abstractNum w:abstractNumId="3">
+  <w:abstractNum w:abstractNumId="3" w15:restartNumberingAfterBreak="0">
     <w:nsid w:val="09204C7E"/>
     <w:multiLevelType w:val="hybridMultilevel"/>
     <w:tmpl w:val="614C2982"/>
@@ -4651,7 +5565,7 @@
       </w:rPr>
     </w:lvl>
   </w:abstractNum>
-  <w:abstractNum w:abstractNumId="4">
+  <w:abstractNum w:abstractNumId="4" w15:restartNumberingAfterBreak="0">
     <w:nsid w:val="0A075106"/>
     <w:multiLevelType w:val="hybridMultilevel"/>
     <w:tmpl w:val="2BCCB9F2"/>
@@ -4740,7 +5654,7 @@
       </w:pPr>
     </w:lvl>
   </w:abstractNum>
-  <w:abstractNum w:abstractNumId="5">
+  <w:abstractNum w:abstractNumId="5" w15:restartNumberingAfterBreak="0">
     <w:nsid w:val="106D479B"/>
     <w:multiLevelType w:val="hybridMultilevel"/>
     <w:tmpl w:val="AB92897C"/>
@@ -4853,7 +5767,7 @@
       </w:rPr>
     </w:lvl>
   </w:abstractNum>
-  <w:abstractNum w:abstractNumId="6">
+  <w:abstractNum w:abstractNumId="6" w15:restartNumberingAfterBreak="0">
     <w:nsid w:val="1A2E7D26"/>
     <w:multiLevelType w:val="hybridMultilevel"/>
     <w:tmpl w:val="E6B430CC"/>
@@ -4942,7 +5856,7 @@
       </w:pPr>
     </w:lvl>
   </w:abstractNum>
-  <w:abstractNum w:abstractNumId="7">
+  <w:abstractNum w:abstractNumId="7" w15:restartNumberingAfterBreak="0">
     <w:nsid w:val="1DE46854"/>
     <w:multiLevelType w:val="hybridMultilevel"/>
     <w:tmpl w:val="0B2C16DA"/>
@@ -5031,7 +5945,7 @@
       </w:pPr>
     </w:lvl>
   </w:abstractNum>
-  <w:abstractNum w:abstractNumId="8">
+  <w:abstractNum w:abstractNumId="8" w15:restartNumberingAfterBreak="0">
     <w:nsid w:val="1E34727F"/>
     <w:multiLevelType w:val="hybridMultilevel"/>
     <w:tmpl w:val="873EE8D4"/>
@@ -5144,7 +6058,7 @@
       </w:rPr>
     </w:lvl>
   </w:abstractNum>
-  <w:abstractNum w:abstractNumId="9">
+  <w:abstractNum w:abstractNumId="9" w15:restartNumberingAfterBreak="0">
     <w:nsid w:val="25BB32A8"/>
     <w:multiLevelType w:val="hybridMultilevel"/>
     <w:tmpl w:val="DD746D7E"/>
@@ -5233,7 +6147,7 @@
       </w:pPr>
     </w:lvl>
   </w:abstractNum>
-  <w:abstractNum w:abstractNumId="10">
+  <w:abstractNum w:abstractNumId="10" w15:restartNumberingAfterBreak="0">
     <w:nsid w:val="27B61F0F"/>
     <w:multiLevelType w:val="hybridMultilevel"/>
     <w:tmpl w:val="8E7A4046"/>
@@ -5346,7 +6260,7 @@
       </w:rPr>
     </w:lvl>
   </w:abstractNum>
-  <w:abstractNum w:abstractNumId="11">
+  <w:abstractNum w:abstractNumId="11" w15:restartNumberingAfterBreak="0">
     <w:nsid w:val="2AE008BF"/>
     <w:multiLevelType w:val="multilevel"/>
     <w:tmpl w:val="639A7DAA"/>
@@ -5459,7 +6373,7 @@
       </w:rPr>
     </w:lvl>
   </w:abstractNum>
-  <w:abstractNum w:abstractNumId="12">
+  <w:abstractNum w:abstractNumId="12" w15:restartNumberingAfterBreak="0">
     <w:nsid w:val="3349380B"/>
     <w:multiLevelType w:val="multilevel"/>
     <w:tmpl w:val="100C001F"/>
@@ -5545,7 +6459,7 @@
       </w:pPr>
     </w:lvl>
   </w:abstractNum>
-  <w:abstractNum w:abstractNumId="13">
+  <w:abstractNum w:abstractNumId="13" w15:restartNumberingAfterBreak="0">
     <w:nsid w:val="3C5D6CD8"/>
     <w:multiLevelType w:val="hybridMultilevel"/>
     <w:tmpl w:val="31785880"/>
@@ -5634,7 +6548,7 @@
       </w:pPr>
     </w:lvl>
   </w:abstractNum>
-  <w:abstractNum w:abstractNumId="14">
+  <w:abstractNum w:abstractNumId="14" w15:restartNumberingAfterBreak="0">
     <w:nsid w:val="46DE7F9E"/>
     <w:multiLevelType w:val="hybridMultilevel"/>
     <w:tmpl w:val="2BEAFF84"/>
@@ -5747,7 +6661,7 @@
       </w:rPr>
     </w:lvl>
   </w:abstractNum>
-  <w:abstractNum w:abstractNumId="15">
+  <w:abstractNum w:abstractNumId="15" w15:restartNumberingAfterBreak="0">
     <w:nsid w:val="525B3C4F"/>
     <w:multiLevelType w:val="hybridMultilevel"/>
     <w:tmpl w:val="AC189AEE"/>
@@ -5860,7 +6774,7 @@
       </w:rPr>
     </w:lvl>
   </w:abstractNum>
-  <w:abstractNum w:abstractNumId="16">
+  <w:abstractNum w:abstractNumId="16" w15:restartNumberingAfterBreak="0">
     <w:nsid w:val="60695644"/>
     <w:multiLevelType w:val="multilevel"/>
     <w:tmpl w:val="100C001F"/>
@@ -5946,7 +6860,7 @@
       </w:pPr>
     </w:lvl>
   </w:abstractNum>
-  <w:abstractNum w:abstractNumId="17">
+  <w:abstractNum w:abstractNumId="17" w15:restartNumberingAfterBreak="0">
     <w:nsid w:val="62297A2D"/>
     <w:multiLevelType w:val="hybridMultilevel"/>
     <w:tmpl w:val="2E70CE78"/>
@@ -6059,7 +6973,7 @@
       </w:rPr>
     </w:lvl>
   </w:abstractNum>
-  <w:abstractNum w:abstractNumId="18">
+  <w:abstractNum w:abstractNumId="18" w15:restartNumberingAfterBreak="0">
     <w:nsid w:val="652D3356"/>
     <w:multiLevelType w:val="hybridMultilevel"/>
     <w:tmpl w:val="6172B6C4"/>
@@ -6172,7 +7086,7 @@
       </w:rPr>
     </w:lvl>
   </w:abstractNum>
-  <w:abstractNum w:abstractNumId="19">
+  <w:abstractNum w:abstractNumId="19" w15:restartNumberingAfterBreak="0">
     <w:nsid w:val="664C2DA7"/>
     <w:multiLevelType w:val="hybridMultilevel"/>
     <w:tmpl w:val="524C81D0"/>
@@ -6258,7 +7172,7 @@
       </w:pPr>
     </w:lvl>
   </w:abstractNum>
-  <w:abstractNum w:abstractNumId="20">
+  <w:abstractNum w:abstractNumId="20" w15:restartNumberingAfterBreak="0">
     <w:nsid w:val="67B54E11"/>
     <w:multiLevelType w:val="hybridMultilevel"/>
     <w:tmpl w:val="F990A65C"/>
@@ -6347,7 +7261,7 @@
       </w:pPr>
     </w:lvl>
   </w:abstractNum>
-  <w:abstractNum w:abstractNumId="21">
+  <w:abstractNum w:abstractNumId="21" w15:restartNumberingAfterBreak="0">
     <w:nsid w:val="6AD836D7"/>
     <w:multiLevelType w:val="hybridMultilevel"/>
     <w:tmpl w:val="45D0AA12"/>
@@ -6436,7 +7350,7 @@
       </w:pPr>
     </w:lvl>
   </w:abstractNum>
-  <w:abstractNum w:abstractNumId="22">
+  <w:abstractNum w:abstractNumId="22" w15:restartNumberingAfterBreak="0">
     <w:nsid w:val="6BFD0B76"/>
     <w:multiLevelType w:val="hybridMultilevel"/>
     <w:tmpl w:val="DB0E5718"/>
@@ -6549,7 +7463,7 @@
       </w:rPr>
     </w:lvl>
   </w:abstractNum>
-  <w:abstractNum w:abstractNumId="23">
+  <w:abstractNum w:abstractNumId="23" w15:restartNumberingAfterBreak="0">
     <w:nsid w:val="6CED133C"/>
     <w:multiLevelType w:val="hybridMultilevel"/>
     <w:tmpl w:val="CC22D094"/>
@@ -6635,7 +7549,7 @@
       </w:pPr>
     </w:lvl>
   </w:abstractNum>
-  <w:abstractNum w:abstractNumId="24">
+  <w:abstractNum w:abstractNumId="24" w15:restartNumberingAfterBreak="0">
     <w:nsid w:val="6E6D1CFE"/>
     <w:multiLevelType w:val="hybridMultilevel"/>
     <w:tmpl w:val="053296C8"/>
@@ -6724,7 +7638,7 @@
       </w:pPr>
     </w:lvl>
   </w:abstractNum>
-  <w:abstractNum w:abstractNumId="25">
+  <w:abstractNum w:abstractNumId="25" w15:restartNumberingAfterBreak="0">
     <w:nsid w:val="7017016D"/>
     <w:multiLevelType w:val="hybridMultilevel"/>
     <w:tmpl w:val="E822E362"/>
@@ -6837,7 +7751,7 @@
       </w:rPr>
     </w:lvl>
   </w:abstractNum>
-  <w:abstractNum w:abstractNumId="26">
+  <w:abstractNum w:abstractNumId="26" w15:restartNumberingAfterBreak="0">
     <w:nsid w:val="70BD4464"/>
     <w:multiLevelType w:val="hybridMultilevel"/>
     <w:tmpl w:val="0772EB6A"/>
@@ -6950,7 +7864,7 @@
       </w:rPr>
     </w:lvl>
   </w:abstractNum>
-  <w:abstractNum w:abstractNumId="27">
+  <w:abstractNum w:abstractNumId="27" w15:restartNumberingAfterBreak="0">
     <w:nsid w:val="74257AF4"/>
     <w:multiLevelType w:val="multilevel"/>
     <w:tmpl w:val="100C001F"/>
@@ -7036,7 +7950,7 @@
       </w:pPr>
     </w:lvl>
   </w:abstractNum>
-  <w:abstractNum w:abstractNumId="28">
+  <w:abstractNum w:abstractNumId="28" w15:restartNumberingAfterBreak="0">
     <w:nsid w:val="7BB34F65"/>
     <w:multiLevelType w:val="multilevel"/>
     <w:tmpl w:val="100C001F"/>
@@ -7122,7 +8036,7 @@
       </w:pPr>
     </w:lvl>
   </w:abstractNum>
-  <w:abstractNum w:abstractNumId="29">
+  <w:abstractNum w:abstractNumId="29" w15:restartNumberingAfterBreak="0">
     <w:nsid w:val="7DF0290C"/>
     <w:multiLevelType w:val="multilevel"/>
     <w:tmpl w:val="100C001F"/>
@@ -8009,6 +8923,25 @@
       <w:spacing w:val="5"/>
     </w:rPr>
   </w:style>
+  <w:style w:type="table" w:styleId="Grilledutableau">
+    <w:name w:val="Table Grid"/>
+    <w:basedOn w:val="TableauNormal"/>
+    <w:uiPriority w:val="39"/>
+    <w:rsid w:val="007812A6"/>
+    <w:pPr>
+      <w:spacing w:after="0" w:line="240" w:lineRule="auto"/>
+    </w:pPr>
+    <w:tblPr>
+      <w:tblBorders>
+        <w:top w:val="single" w:sz="4" w:space="0" w:color="auto"/>
+        <w:left w:val="single" w:sz="4" w:space="0" w:color="auto"/>
+        <w:bottom w:val="single" w:sz="4" w:space="0" w:color="auto"/>
+        <w:right w:val="single" w:sz="4" w:space="0" w:color="auto"/>
+        <w:insideH w:val="single" w:sz="4" w:space="0" w:color="auto"/>
+        <w:insideV w:val="single" w:sz="4" w:space="0" w:color="auto"/>
+      </w:tblBorders>
+    </w:tblPr>
+  </w:style>
 </w:styles>
 </file>
 
@@ -8278,7 +9211,7 @@
 </file>
 
 <file path=customXml/itemProps1.xml><?xml version="1.0" encoding="utf-8"?>
-<ds:datastoreItem xmlns:ds="http://schemas.openxmlformats.org/officeDocument/2006/customXml" ds:itemID="{865A7524-D655-4B1A-A894-1C10F9D0E38B}">
+<ds:datastoreItem xmlns:ds="http://schemas.openxmlformats.org/officeDocument/2006/customXml" ds:itemID="{B12F76A7-80B8-4119-A523-1E5C8849783B}">
   <ds:schemaRefs>
     <ds:schemaRef ds:uri="http://schemas.openxmlformats.org/officeDocument/2006/bibliography"/>
   </ds:schemaRefs>

</xml_diff>